<commit_message>
finished word list 29
</commit_message>
<xml_diff>
--- a/副介代连叹/副词.docx
+++ b/副介代连叹/副词.docx
@@ -6502,6 +6502,9 @@
     <w:p>
       <w:pPr>
         <w:outlineLvl w:val="0"/>
+        <w:rPr>
+          <w:rFonts w:hint="eastAsia"/>
+        </w:rPr>
       </w:pPr>
       <w:r>
         <w:rPr>
@@ -6531,309 +6534,6 @@
           <w:rFonts w:hint="eastAsia"/>
         </w:rPr>
         <w:t>极其</w:t>
-      </w:r>
-    </w:p>
-    <w:p>
-      <w:pPr>
-        <w:rPr>
-          <w:color w:val="C0504D" w:themeColor="accent2"/>
-        </w:rPr>
-      </w:pPr>
-      <w:r>
-        <w:rPr>
-          <w:rFonts w:hint="eastAsia"/>
-        </w:rPr>
-        <w:tab/>
-      </w:r>
-      <w:r>
-        <w:rPr>
-          <w:rFonts w:hint="eastAsia"/>
-          <w:color w:val="C0504D" w:themeColor="accent2"/>
-        </w:rPr>
-        <w:t>级别</w:t>
-      </w:r>
-    </w:p>
-    <w:p>
-      <w:r>
-        <w:rPr>
-          <w:rFonts w:hint="eastAsia"/>
-        </w:rPr>
-        <w:tab/>
-        <w:t>eventually</w:t>
-      </w:r>
-      <w:r>
-        <w:t xml:space="preserve"> [ɪˈventʃuəli]</w:t>
-      </w:r>
-      <w:r>
-        <w:rPr>
-          <w:rFonts w:hint="eastAsia"/>
-        </w:rPr>
-        <w:t>最后</w:t>
-      </w:r>
-    </w:p>
-    <w:p>
-      <w:r>
-        <w:rPr>
-          <w:rFonts w:hint="eastAsia"/>
-        </w:rPr>
-        <w:tab/>
-      </w:r>
-      <w:r>
-        <w:rPr>
-          <w:rFonts w:hint="eastAsia"/>
-        </w:rPr>
-        <w:t>first</w:t>
-      </w:r>
-      <w:r>
-        <w:t xml:space="preserve"> [fɜ:st]</w:t>
-      </w:r>
-      <w:r>
-        <w:rPr>
-          <w:rFonts w:hint="eastAsia"/>
-          <w:color w:val="4BACC6" w:themeColor="accent5"/>
-        </w:rPr>
-        <w:t>首先</w:t>
-      </w:r>
-      <w:r>
-        <w:rPr>
-          <w:rFonts w:hint="eastAsia"/>
-        </w:rPr>
-        <w:t>/</w:t>
-      </w:r>
-      <w:r>
-        <w:rPr>
-          <w:rFonts w:hint="eastAsia"/>
-        </w:rPr>
-        <w:t>最初</w:t>
-      </w:r>
-    </w:p>
-    <w:p>
-      <w:r>
-        <w:rPr>
-          <w:rFonts w:hint="eastAsia"/>
-        </w:rPr>
-        <w:tab/>
-      </w:r>
-      <w:r>
-        <w:t>final</w:t>
-      </w:r>
-      <w:r>
-        <w:rPr>
-          <w:rFonts w:hint="eastAsia"/>
-        </w:rPr>
-        <w:t>ly</w:t>
-      </w:r>
-      <w:r>
-        <w:t xml:space="preserve"> [ˈfaɪnəli]</w:t>
-      </w:r>
-      <w:r>
-        <w:rPr>
-          <w:rFonts w:hint="eastAsia"/>
-        </w:rPr>
-        <w:t>最后</w:t>
-      </w:r>
-    </w:p>
-    <w:p>
-      <w:r>
-        <w:rPr>
-          <w:rFonts w:hint="eastAsia"/>
-        </w:rPr>
-        <w:tab/>
-      </w:r>
-      <w:r>
-        <w:rPr>
-          <w:rFonts w:hint="eastAsia"/>
-        </w:rPr>
-        <w:t>fore</w:t>
-      </w:r>
-      <w:r>
-        <w:t>most</w:t>
-      </w:r>
-      <w:r>
-        <w:t xml:space="preserve"> [ˈfɔ:məʊst]</w:t>
-      </w:r>
-      <w:r>
-        <w:rPr>
-          <w:rFonts w:hint="eastAsia"/>
-        </w:rPr>
-        <w:t>首先</w:t>
-      </w:r>
-    </w:p>
-    <w:p>
-      <w:r>
-        <w:tab/>
-      </w:r>
-      <w:r>
-        <w:rPr>
-          <w:rFonts w:hint="eastAsia"/>
-        </w:rPr>
-        <w:t xml:space="preserve">last </w:t>
-      </w:r>
-      <w:r>
-        <w:rPr>
-          <w:rFonts w:hint="eastAsia"/>
-        </w:rPr>
-        <w:t>[l</w:t>
-      </w:r>
-      <w:r>
-        <w:rPr>
-          <w:rFonts w:hint="eastAsia"/>
-        </w:rPr>
-        <w:t>ɑ</w:t>
-      </w:r>
-      <w:r>
-        <w:rPr>
-          <w:rFonts w:hint="eastAsia"/>
-        </w:rPr>
-        <w:t>:st]</w:t>
-      </w:r>
-      <w:r>
-        <w:rPr>
-          <w:rFonts w:hint="eastAsia"/>
-          <w:color w:val="4BACC6" w:themeColor="accent5"/>
-        </w:rPr>
-        <w:t>最后</w:t>
-      </w:r>
-      <w:r>
-        <w:rPr>
-          <w:rFonts w:hint="eastAsia"/>
-        </w:rPr>
-        <w:t>/</w:t>
-      </w:r>
-      <w:r>
-        <w:rPr>
-          <w:rFonts w:hint="eastAsia"/>
-        </w:rPr>
-        <w:t>最近</w:t>
-      </w:r>
-    </w:p>
-    <w:p>
-      <w:r>
-        <w:rPr>
-          <w:rFonts w:hint="eastAsia"/>
-        </w:rPr>
-        <w:tab/>
-      </w:r>
-      <w:r>
-        <w:rPr>
-          <w:rFonts w:hint="eastAsia"/>
-        </w:rPr>
-        <w:t>next</w:t>
-      </w:r>
-      <w:r>
-        <w:t xml:space="preserve"> [nekst]</w:t>
-      </w:r>
-      <w:r>
-        <w:rPr>
-          <w:rFonts w:hint="eastAsia"/>
-        </w:rPr>
-        <w:t>随后</w:t>
-      </w:r>
-    </w:p>
-    <w:p>
-      <w:r>
-        <w:rPr>
-          <w:rFonts w:hint="eastAsia"/>
-        </w:rPr>
-        <w:tab/>
-        <w:t>primarily</w:t>
-      </w:r>
-      <w:r>
-        <w:t xml:space="preserve"> [praɪˈmerəli]</w:t>
-      </w:r>
-      <w:r>
-        <w:rPr>
-          <w:rFonts w:hint="eastAsia"/>
-        </w:rPr>
-        <w:t>首先</w:t>
-      </w:r>
-    </w:p>
-    <w:p>
-      <w:r>
-        <w:rPr>
-          <w:rFonts w:hint="eastAsia"/>
-        </w:rPr>
-        <w:tab/>
-        <w:t>second</w:t>
-      </w:r>
-      <w:r>
-        <w:t xml:space="preserve"> [ˈsekənd]</w:t>
-      </w:r>
-      <w:r>
-        <w:rPr>
-          <w:rFonts w:hint="eastAsia"/>
-        </w:rPr>
-        <w:t>其次</w:t>
-      </w:r>
-      <w:r>
-        <w:rPr>
-          <w:rFonts w:hint="eastAsia"/>
-        </w:rPr>
-        <w:t>/</w:t>
-      </w:r>
-      <w:r>
-        <w:rPr>
-          <w:rFonts w:hint="eastAsia"/>
-        </w:rPr>
-        <w:t>第二</w:t>
-      </w:r>
-    </w:p>
-    <w:p>
-      <w:r>
-        <w:rPr>
-          <w:rFonts w:hint="eastAsia"/>
-        </w:rPr>
-        <w:tab/>
-        <w:t>then</w:t>
-      </w:r>
-      <w:r>
-        <w:t xml:space="preserve"> [ðen]</w:t>
-      </w:r>
-      <w:r>
-        <w:rPr>
-          <w:rFonts w:hint="eastAsia"/>
-        </w:rPr>
-        <w:t>那时</w:t>
-      </w:r>
-      <w:r>
-        <w:rPr>
-          <w:rFonts w:hint="eastAsia"/>
-        </w:rPr>
-        <w:t>/</w:t>
-      </w:r>
-      <w:r>
-        <w:rPr>
-          <w:rFonts w:hint="eastAsia"/>
-        </w:rPr>
-        <w:t>那么</w:t>
-      </w:r>
-      <w:r>
-        <w:rPr>
-          <w:rFonts w:hint="eastAsia"/>
-        </w:rPr>
-        <w:t>/</w:t>
-      </w:r>
-      <w:r>
-        <w:rPr>
-          <w:rFonts w:hint="eastAsia"/>
-          <w:color w:val="4BACC6" w:themeColor="accent5"/>
-        </w:rPr>
-        <w:t>然后</w:t>
-      </w:r>
-    </w:p>
-    <w:p>
-      <w:r>
-        <w:rPr>
-          <w:rFonts w:hint="eastAsia"/>
-        </w:rPr>
-        <w:tab/>
-        <w:t>for one thing</w:t>
-      </w:r>
-      <w:r>
-        <w:rPr>
-          <w:rFonts w:hint="eastAsia"/>
-        </w:rPr>
-        <w:t>首先</w:t>
       </w:r>
     </w:p>
     <w:p>
@@ -7249,7 +6949,6 @@
         <w:rPr>
           <w:rFonts w:hint="eastAsia"/>
         </w:rPr>
-        <w:lastRenderedPageBreak/>
         <w:tab/>
         <w:t>low</w:t>
       </w:r>
@@ -7870,6 +7569,7 @@
         <w:rPr>
           <w:rFonts w:hint="eastAsia"/>
         </w:rPr>
+        <w:lastRenderedPageBreak/>
         <w:tab/>
         <w:t xml:space="preserve">upright </w:t>
       </w:r>
@@ -9071,257 +8771,257 @@
         <w:rPr>
           <w:rFonts w:hint="eastAsia"/>
         </w:rPr>
+        <w:tab/>
+        <w:t>oddly</w:t>
+      </w:r>
+      <w:r>
+        <w:t xml:space="preserve"> [ˈɒdli]</w:t>
+      </w:r>
+      <w:r>
+        <w:rPr>
+          <w:rFonts w:hint="eastAsia"/>
+        </w:rPr>
+        <w:t>怪异地</w:t>
+      </w:r>
+    </w:p>
+    <w:p>
+      <w:r>
+        <w:rPr>
+          <w:rFonts w:hint="eastAsia"/>
+        </w:rPr>
+        <w:tab/>
+        <w:t>subtly</w:t>
+      </w:r>
+      <w:r>
+        <w:t xml:space="preserve"> ['sʌtlɪ]</w:t>
+      </w:r>
+      <w:r>
+        <w:rPr>
+          <w:rFonts w:hint="eastAsia"/>
+        </w:rPr>
+        <w:t>微妙地</w:t>
+      </w:r>
+    </w:p>
+    <w:p>
+      <w:r>
+        <w:rPr>
+          <w:rFonts w:hint="eastAsia"/>
+        </w:rPr>
+        <w:tab/>
+      </w:r>
+      <w:r>
+        <w:rPr>
+          <w:rFonts w:hint="eastAsia"/>
+          <w:color w:val="C0504D" w:themeColor="accent2"/>
+        </w:rPr>
+        <w:t>预料性</w:t>
+      </w:r>
+    </w:p>
+    <w:p>
+      <w:r>
+        <w:rPr>
+          <w:rFonts w:hint="eastAsia"/>
+        </w:rPr>
+        <w:tab/>
+        <w:t>sharp</w:t>
+      </w:r>
+      <w:r>
+        <w:t xml:space="preserve"> [ʃ</w:t>
+      </w:r>
+      <w:r>
+        <w:rPr>
+          <w:rFonts w:hint="eastAsia"/>
+        </w:rPr>
+        <w:t>ɑ</w:t>
+      </w:r>
+      <w:r>
+        <w:t>:p]</w:t>
+      </w:r>
+      <w:r>
+        <w:rPr>
+          <w:rFonts w:hint="eastAsia"/>
+        </w:rPr>
+        <w:t>准时地</w:t>
+      </w:r>
+      <w:r>
+        <w:rPr>
+          <w:rFonts w:hint="eastAsia"/>
+        </w:rPr>
+        <w:t>/</w:t>
+      </w:r>
+      <w:r>
+        <w:rPr>
+          <w:rFonts w:hint="eastAsia"/>
+          <w:color w:val="4BACC6" w:themeColor="accent5"/>
+        </w:rPr>
+        <w:t>突然地</w:t>
+      </w:r>
+    </w:p>
+    <w:p>
+      <w:r>
+        <w:rPr>
+          <w:rFonts w:hint="eastAsia"/>
+        </w:rPr>
+        <w:tab/>
+        <w:t>suddenly</w:t>
+      </w:r>
+      <w:r>
+        <w:t xml:space="preserve"> [ˈsʌdənli]</w:t>
+      </w:r>
+      <w:r>
+        <w:rPr>
+          <w:rFonts w:hint="eastAsia"/>
+        </w:rPr>
+        <w:t>突然地</w:t>
+      </w:r>
+    </w:p>
+    <w:p>
+      <w:r>
+        <w:rPr>
+          <w:rFonts w:hint="eastAsia"/>
+        </w:rPr>
+        <w:tab/>
+        <w:t>unexpectedly</w:t>
+      </w:r>
+      <w:r>
+        <w:t xml:space="preserve"> [ˌʌnɪk'spektɪdlɪ]</w:t>
+      </w:r>
+      <w:r>
+        <w:rPr>
+          <w:rFonts w:hint="eastAsia"/>
+        </w:rPr>
+        <w:t>意外地</w:t>
+      </w:r>
+    </w:p>
+    <w:p>
+      <w:pPr>
+        <w:rPr>
+          <w:color w:val="C0504D" w:themeColor="accent2"/>
+        </w:rPr>
+      </w:pPr>
+      <w:r>
+        <w:rPr>
+          <w:rFonts w:hint="eastAsia"/>
+          <w:color w:val="C0504D" w:themeColor="accent2"/>
+        </w:rPr>
+        <w:tab/>
+      </w:r>
+      <w:r>
+        <w:rPr>
+          <w:rFonts w:hint="eastAsia"/>
+          <w:color w:val="C0504D" w:themeColor="accent2"/>
+        </w:rPr>
+        <w:t>特色性</w:t>
+      </w:r>
+    </w:p>
+    <w:p>
+      <w:r>
+        <w:rPr>
+          <w:rFonts w:hint="eastAsia"/>
+        </w:rPr>
+        <w:tab/>
+      </w:r>
+      <w:r>
+        <w:rPr>
+          <w:rFonts w:hint="eastAsia"/>
+        </w:rPr>
+        <w:t>fortunately</w:t>
+      </w:r>
+      <w:r>
+        <w:t xml:space="preserve"> [ˈfɔ:tʃənətli]</w:t>
+      </w:r>
+      <w:r>
+        <w:rPr>
+          <w:rFonts w:hint="eastAsia"/>
+        </w:rPr>
+        <w:t>幸运地</w:t>
+      </w:r>
+    </w:p>
+    <w:p>
+      <w:r>
+        <w:rPr>
+          <w:rFonts w:hint="eastAsia"/>
+        </w:rPr>
+        <w:tab/>
+      </w:r>
+      <w:r>
+        <w:t>interestingly</w:t>
+      </w:r>
+      <w:r>
+        <w:rPr>
+          <w:rFonts w:hint="eastAsia"/>
+        </w:rPr>
+        <w:t xml:space="preserve"> [</w:t>
+      </w:r>
+      <w:r>
+        <w:t>ˈɪntrəstɪŋli</w:t>
+      </w:r>
+      <w:r>
+        <w:rPr>
+          <w:rFonts w:hint="eastAsia"/>
+        </w:rPr>
+        <w:t>]</w:t>
+      </w:r>
+      <w:r>
+        <w:rPr>
+          <w:rFonts w:hint="eastAsia"/>
+        </w:rPr>
+        <w:t>有趣地</w:t>
+      </w:r>
+    </w:p>
+    <w:p>
+      <w:r>
+        <w:rPr>
+          <w:rFonts w:hint="eastAsia"/>
+        </w:rPr>
+        <w:tab/>
+      </w:r>
+      <w:r>
+        <w:rPr>
+          <w:rFonts w:hint="eastAsia"/>
+        </w:rPr>
+        <w:t>tragically</w:t>
+      </w:r>
+      <w:r>
+        <w:t xml:space="preserve"> ['trædʒɪklɪ]</w:t>
+      </w:r>
+      <w:r>
+        <w:rPr>
+          <w:rFonts w:hint="eastAsia"/>
+        </w:rPr>
+        <w:t>悲剧地</w:t>
+      </w:r>
+    </w:p>
+    <w:p>
+      <w:r>
+        <w:rPr>
+          <w:rFonts w:hint="eastAsia"/>
+        </w:rPr>
+        <w:tab/>
+        <w:t>unfortunately</w:t>
+      </w:r>
+      <w:r>
+        <w:t xml:space="preserve"> [ʌnˈfɔ:tʃənətli]</w:t>
+      </w:r>
+      <w:r>
+        <w:rPr>
+          <w:rFonts w:hint="eastAsia"/>
+        </w:rPr>
+        <w:t>可惜地</w:t>
+      </w:r>
+    </w:p>
+    <w:p>
+      <w:pPr>
+        <w:rPr>
+          <w:color w:val="C0504D" w:themeColor="accent2"/>
+        </w:rPr>
+      </w:pPr>
+      <w:r>
+        <w:rPr>
+          <w:rFonts w:hint="eastAsia"/>
+          <w:color w:val="C0504D" w:themeColor="accent2"/>
+        </w:rPr>
         <w:lastRenderedPageBreak/>
-        <w:tab/>
-        <w:t>oddly</w:t>
-      </w:r>
-      <w:r>
-        <w:t xml:space="preserve"> [ˈɒdli]</w:t>
-      </w:r>
-      <w:r>
-        <w:rPr>
-          <w:rFonts w:hint="eastAsia"/>
-        </w:rPr>
-        <w:t>怪异地</w:t>
-      </w:r>
-    </w:p>
-    <w:p>
-      <w:r>
-        <w:rPr>
-          <w:rFonts w:hint="eastAsia"/>
-        </w:rPr>
-        <w:tab/>
-        <w:t>subtly</w:t>
-      </w:r>
-      <w:r>
-        <w:t xml:space="preserve"> ['sʌtlɪ]</w:t>
-      </w:r>
-      <w:r>
-        <w:rPr>
-          <w:rFonts w:hint="eastAsia"/>
-        </w:rPr>
-        <w:t>微妙地</w:t>
-      </w:r>
-    </w:p>
-    <w:p>
-      <w:r>
-        <w:rPr>
-          <w:rFonts w:hint="eastAsia"/>
-        </w:rPr>
-        <w:tab/>
-      </w:r>
-      <w:r>
-        <w:rPr>
-          <w:rFonts w:hint="eastAsia"/>
-          <w:color w:val="C0504D" w:themeColor="accent2"/>
-        </w:rPr>
-        <w:t>预料性</w:t>
-      </w:r>
-    </w:p>
-    <w:p>
-      <w:r>
-        <w:rPr>
-          <w:rFonts w:hint="eastAsia"/>
-        </w:rPr>
-        <w:tab/>
-        <w:t>sharp</w:t>
-      </w:r>
-      <w:r>
-        <w:t xml:space="preserve"> [ʃ</w:t>
-      </w:r>
-      <w:r>
-        <w:rPr>
-          <w:rFonts w:hint="eastAsia"/>
-        </w:rPr>
-        <w:t>ɑ</w:t>
-      </w:r>
-      <w:r>
-        <w:t>:p]</w:t>
-      </w:r>
-      <w:r>
-        <w:rPr>
-          <w:rFonts w:hint="eastAsia"/>
-        </w:rPr>
-        <w:t>准时地</w:t>
-      </w:r>
-      <w:r>
-        <w:rPr>
-          <w:rFonts w:hint="eastAsia"/>
-        </w:rPr>
-        <w:t>/</w:t>
-      </w:r>
-      <w:r>
-        <w:rPr>
-          <w:rFonts w:hint="eastAsia"/>
-          <w:color w:val="4BACC6" w:themeColor="accent5"/>
-        </w:rPr>
-        <w:t>突然地</w:t>
-      </w:r>
-    </w:p>
-    <w:p>
-      <w:r>
-        <w:rPr>
-          <w:rFonts w:hint="eastAsia"/>
-        </w:rPr>
-        <w:tab/>
-        <w:t>suddenly</w:t>
-      </w:r>
-      <w:r>
-        <w:t xml:space="preserve"> [ˈsʌdənli]</w:t>
-      </w:r>
-      <w:r>
-        <w:rPr>
-          <w:rFonts w:hint="eastAsia"/>
-        </w:rPr>
-        <w:t>突然地</w:t>
-      </w:r>
-    </w:p>
-    <w:p>
-      <w:r>
-        <w:rPr>
-          <w:rFonts w:hint="eastAsia"/>
-        </w:rPr>
-        <w:tab/>
-        <w:t>unexpectedly</w:t>
-      </w:r>
-      <w:r>
-        <w:t xml:space="preserve"> [ˌʌnɪk'spektɪdlɪ]</w:t>
-      </w:r>
-      <w:r>
-        <w:rPr>
-          <w:rFonts w:hint="eastAsia"/>
-        </w:rPr>
-        <w:t>意外地</w:t>
-      </w:r>
-    </w:p>
-    <w:p>
-      <w:pPr>
-        <w:rPr>
-          <w:color w:val="C0504D" w:themeColor="accent2"/>
-        </w:rPr>
-      </w:pPr>
-      <w:r>
-        <w:rPr>
-          <w:rFonts w:hint="eastAsia"/>
-          <w:color w:val="C0504D" w:themeColor="accent2"/>
-        </w:rPr>
-        <w:tab/>
-      </w:r>
-      <w:r>
-        <w:rPr>
-          <w:rFonts w:hint="eastAsia"/>
-          <w:color w:val="C0504D" w:themeColor="accent2"/>
-        </w:rPr>
-        <w:t>特色性</w:t>
-      </w:r>
-    </w:p>
-    <w:p>
-      <w:r>
-        <w:rPr>
-          <w:rFonts w:hint="eastAsia"/>
-        </w:rPr>
-        <w:tab/>
-      </w:r>
-      <w:r>
-        <w:rPr>
-          <w:rFonts w:hint="eastAsia"/>
-        </w:rPr>
-        <w:t>fortunately</w:t>
-      </w:r>
-      <w:r>
-        <w:t xml:space="preserve"> [ˈfɔ:tʃənətli]</w:t>
-      </w:r>
-      <w:r>
-        <w:rPr>
-          <w:rFonts w:hint="eastAsia"/>
-        </w:rPr>
-        <w:t>幸运地</w:t>
-      </w:r>
-    </w:p>
-    <w:p>
-      <w:r>
-        <w:rPr>
-          <w:rFonts w:hint="eastAsia"/>
-        </w:rPr>
-        <w:tab/>
-      </w:r>
-      <w:r>
-        <w:t>interestingly</w:t>
-      </w:r>
-      <w:r>
-        <w:rPr>
-          <w:rFonts w:hint="eastAsia"/>
-        </w:rPr>
-        <w:t xml:space="preserve"> [</w:t>
-      </w:r>
-      <w:r>
-        <w:t>ˈɪntrəstɪŋli</w:t>
-      </w:r>
-      <w:r>
-        <w:rPr>
-          <w:rFonts w:hint="eastAsia"/>
-        </w:rPr>
-        <w:t>]</w:t>
-      </w:r>
-      <w:r>
-        <w:rPr>
-          <w:rFonts w:hint="eastAsia"/>
-        </w:rPr>
-        <w:t>有趣地</w:t>
-      </w:r>
-    </w:p>
-    <w:p>
-      <w:r>
-        <w:rPr>
-          <w:rFonts w:hint="eastAsia"/>
-        </w:rPr>
-        <w:tab/>
-      </w:r>
-      <w:r>
-        <w:rPr>
-          <w:rFonts w:hint="eastAsia"/>
-        </w:rPr>
-        <w:t>tragically</w:t>
-      </w:r>
-      <w:r>
-        <w:t xml:space="preserve"> ['trædʒɪklɪ]</w:t>
-      </w:r>
-      <w:r>
-        <w:rPr>
-          <w:rFonts w:hint="eastAsia"/>
-        </w:rPr>
-        <w:t>悲剧地</w:t>
-      </w:r>
-    </w:p>
-    <w:p>
-      <w:r>
-        <w:rPr>
-          <w:rFonts w:hint="eastAsia"/>
-        </w:rPr>
-        <w:tab/>
-        <w:t>unfortunately</w:t>
-      </w:r>
-      <w:r>
-        <w:t xml:space="preserve"> [ʌnˈfɔ:tʃənətli]</w:t>
-      </w:r>
-      <w:r>
-        <w:rPr>
-          <w:rFonts w:hint="eastAsia"/>
-        </w:rPr>
-        <w:t>可惜地</w:t>
-      </w:r>
-    </w:p>
-    <w:p>
-      <w:pPr>
-        <w:rPr>
-          <w:color w:val="C0504D" w:themeColor="accent2"/>
-        </w:rPr>
-      </w:pPr>
-      <w:r>
-        <w:rPr>
-          <w:rFonts w:hint="eastAsia"/>
-          <w:color w:val="C0504D" w:themeColor="accent2"/>
-        </w:rPr>
         <w:tab/>
       </w:r>
       <w:r>
@@ -10245,6 +9945,7 @@
     </w:p>
     <w:p>
       <w:pPr>
+        <w:outlineLvl w:val="0"/>
         <w:rPr>
           <w:b/>
         </w:rPr>
@@ -10261,6 +9962,311 @@
           <w:rFonts w:hint="eastAsia"/>
           <w:b/>
         </w:rPr>
+        <w:t>级别</w:t>
+      </w:r>
+    </w:p>
+    <w:p>
+      <w:r>
+        <w:rPr>
+          <w:rFonts w:hint="eastAsia"/>
+        </w:rPr>
+        <w:tab/>
+        <w:t>eventually</w:t>
+      </w:r>
+      <w:r>
+        <w:t xml:space="preserve"> [ɪˈventʃuəli]</w:t>
+      </w:r>
+      <w:r>
+        <w:rPr>
+          <w:rFonts w:hint="eastAsia"/>
+        </w:rPr>
+        <w:t>最后</w:t>
+      </w:r>
+    </w:p>
+    <w:p>
+      <w:r>
+        <w:rPr>
+          <w:rFonts w:hint="eastAsia"/>
+        </w:rPr>
+        <w:tab/>
+      </w:r>
+      <w:r>
+        <w:rPr>
+          <w:rFonts w:hint="eastAsia"/>
+        </w:rPr>
+        <w:t>first</w:t>
+      </w:r>
+      <w:r>
+        <w:t xml:space="preserve"> [fɜ:st]</w:t>
+      </w:r>
+      <w:r>
+        <w:rPr>
+          <w:rFonts w:hint="eastAsia"/>
+          <w:color w:val="4BACC6" w:themeColor="accent5"/>
+        </w:rPr>
+        <w:t>首先</w:t>
+      </w:r>
+      <w:r>
+        <w:rPr>
+          <w:rFonts w:hint="eastAsia"/>
+        </w:rPr>
+        <w:t>/</w:t>
+      </w:r>
+      <w:r>
+        <w:rPr>
+          <w:rFonts w:hint="eastAsia"/>
+        </w:rPr>
+        <w:t>最初</w:t>
+      </w:r>
+    </w:p>
+    <w:p>
+      <w:r>
+        <w:rPr>
+          <w:rFonts w:hint="eastAsia"/>
+        </w:rPr>
+        <w:tab/>
+      </w:r>
+      <w:r>
+        <w:t>final</w:t>
+      </w:r>
+      <w:r>
+        <w:rPr>
+          <w:rFonts w:hint="eastAsia"/>
+        </w:rPr>
+        <w:t>ly</w:t>
+      </w:r>
+      <w:r>
+        <w:t xml:space="preserve"> [ˈfaɪnəli]</w:t>
+      </w:r>
+      <w:r>
+        <w:rPr>
+          <w:rFonts w:hint="eastAsia"/>
+        </w:rPr>
+        <w:t>最后</w:t>
+      </w:r>
+    </w:p>
+    <w:p>
+      <w:r>
+        <w:rPr>
+          <w:rFonts w:hint="eastAsia"/>
+        </w:rPr>
+        <w:tab/>
+        <w:t>fore</w:t>
+      </w:r>
+      <w:r>
+        <w:t>most</w:t>
+      </w:r>
+      <w:r>
+        <w:t xml:space="preserve"> [ˈfɔ:məʊst]</w:t>
+      </w:r>
+      <w:r>
+        <w:rPr>
+          <w:rFonts w:hint="eastAsia"/>
+        </w:rPr>
+        <w:t>首先</w:t>
+      </w:r>
+    </w:p>
+    <w:p>
+      <w:r>
+        <w:tab/>
+      </w:r>
+      <w:r>
+        <w:rPr>
+          <w:rFonts w:hint="eastAsia"/>
+        </w:rPr>
+        <w:t xml:space="preserve">last </w:t>
+      </w:r>
+      <w:r>
+        <w:rPr>
+          <w:rFonts w:hint="eastAsia"/>
+        </w:rPr>
+        <w:t>[l</w:t>
+      </w:r>
+      <w:r>
+        <w:rPr>
+          <w:rFonts w:hint="eastAsia"/>
+        </w:rPr>
+        <w:t>ɑ</w:t>
+      </w:r>
+      <w:r>
+        <w:rPr>
+          <w:rFonts w:hint="eastAsia"/>
+        </w:rPr>
+        <w:t>:st]</w:t>
+      </w:r>
+      <w:r>
+        <w:rPr>
+          <w:rFonts w:hint="eastAsia"/>
+          <w:color w:val="4BACC6" w:themeColor="accent5"/>
+        </w:rPr>
+        <w:t>最后</w:t>
+      </w:r>
+      <w:r>
+        <w:rPr>
+          <w:rFonts w:hint="eastAsia"/>
+        </w:rPr>
+        <w:t>/</w:t>
+      </w:r>
+      <w:r>
+        <w:rPr>
+          <w:rFonts w:hint="eastAsia"/>
+        </w:rPr>
+        <w:t>最近</w:t>
+      </w:r>
+    </w:p>
+    <w:p>
+      <w:r>
+        <w:rPr>
+          <w:rFonts w:hint="eastAsia"/>
+        </w:rPr>
+        <w:tab/>
+      </w:r>
+      <w:r>
+        <w:rPr>
+          <w:rFonts w:hint="eastAsia"/>
+        </w:rPr>
+        <w:t>next</w:t>
+      </w:r>
+      <w:r>
+        <w:t xml:space="preserve"> [nekst]</w:t>
+      </w:r>
+      <w:r>
+        <w:rPr>
+          <w:rFonts w:hint="eastAsia"/>
+        </w:rPr>
+        <w:t>随后</w:t>
+      </w:r>
+    </w:p>
+    <w:p>
+      <w:r>
+        <w:rPr>
+          <w:rFonts w:hint="eastAsia"/>
+        </w:rPr>
+        <w:tab/>
+        <w:t>primarily</w:t>
+      </w:r>
+      <w:r>
+        <w:t xml:space="preserve"> [praɪˈmerəli]</w:t>
+      </w:r>
+      <w:r>
+        <w:rPr>
+          <w:rFonts w:hint="eastAsia"/>
+        </w:rPr>
+        <w:t>首先</w:t>
+      </w:r>
+    </w:p>
+    <w:p>
+      <w:r>
+        <w:rPr>
+          <w:rFonts w:hint="eastAsia"/>
+        </w:rPr>
+        <w:tab/>
+        <w:t>second</w:t>
+      </w:r>
+      <w:r>
+        <w:t xml:space="preserve"> [ˈsekənd]</w:t>
+      </w:r>
+      <w:r>
+        <w:rPr>
+          <w:rFonts w:hint="eastAsia"/>
+        </w:rPr>
+        <w:t>其次</w:t>
+      </w:r>
+      <w:r>
+        <w:rPr>
+          <w:rFonts w:hint="eastAsia"/>
+        </w:rPr>
+        <w:t>/</w:t>
+      </w:r>
+      <w:r>
+        <w:rPr>
+          <w:rFonts w:hint="eastAsia"/>
+        </w:rPr>
+        <w:t>第二</w:t>
+      </w:r>
+    </w:p>
+    <w:p>
+      <w:r>
+        <w:rPr>
+          <w:rFonts w:hint="eastAsia"/>
+        </w:rPr>
+        <w:tab/>
+        <w:t>then</w:t>
+      </w:r>
+      <w:r>
+        <w:t xml:space="preserve"> [ðen]</w:t>
+      </w:r>
+      <w:r>
+        <w:rPr>
+          <w:rFonts w:hint="eastAsia"/>
+        </w:rPr>
+        <w:t>那时</w:t>
+      </w:r>
+      <w:r>
+        <w:rPr>
+          <w:rFonts w:hint="eastAsia"/>
+        </w:rPr>
+        <w:t>/</w:t>
+      </w:r>
+      <w:r>
+        <w:rPr>
+          <w:rFonts w:hint="eastAsia"/>
+        </w:rPr>
+        <w:t>那么</w:t>
+      </w:r>
+      <w:r>
+        <w:rPr>
+          <w:rFonts w:hint="eastAsia"/>
+        </w:rPr>
+        <w:t>/</w:t>
+      </w:r>
+      <w:r>
+        <w:rPr>
+          <w:rFonts w:hint="eastAsia"/>
+          <w:color w:val="4BACC6" w:themeColor="accent5"/>
+        </w:rPr>
+        <w:t>然后</w:t>
+      </w:r>
+    </w:p>
+    <w:p>
+      <w:pPr>
+        <w:outlineLvl w:val="0"/>
+        <w:rPr>
+          <w:rFonts w:hint="eastAsia"/>
+          <w:b/>
+        </w:rPr>
+      </w:pPr>
+      <w:r>
+        <w:rPr>
+          <w:rFonts w:hint="eastAsia"/>
+        </w:rPr>
+        <w:tab/>
+        <w:t>for one thing</w:t>
+      </w:r>
+      <w:r>
+        <w:rPr>
+          <w:rFonts w:hint="eastAsia"/>
+        </w:rPr>
+        <w:t>首先</w:t>
+      </w:r>
+    </w:p>
+    <w:p>
+      <w:pPr>
+        <w:rPr>
+          <w:b/>
+        </w:rPr>
+      </w:pPr>
+      <w:r>
+        <w:rPr>
+          <w:b/>
+        </w:rPr>
+        <w:t>2</w:t>
+      </w:r>
+      <w:r>
+        <w:rPr>
+          <w:rFonts w:hint="eastAsia"/>
+          <w:b/>
+        </w:rPr>
         <w:t>品相</w:t>
       </w:r>
     </w:p>
@@ -10702,10 +10708,9 @@
       </w:pPr>
       <w:r>
         <w:rPr>
-          <w:rFonts w:hint="eastAsia"/>
           <w:b/>
         </w:rPr>
-        <w:t>2</w:t>
+        <w:t>3</w:t>
       </w:r>
       <w:r>
         <w:rPr>
@@ -10994,7 +10999,7 @@
           <w:rFonts w:hint="eastAsia"/>
           <w:b/>
         </w:rPr>
-        <w:t>3</w:t>
+        <w:t>4</w:t>
       </w:r>
       <w:r>
         <w:rPr>
@@ -11396,11 +11401,12 @@
       </w:pPr>
       <w:r>
         <w:rPr>
-          <w:rFonts w:hint="eastAsia"/>
           <w:b/>
         </w:rPr>
-        <w:t>4</w:t>
-      </w:r>
+        <w:t>5</w:t>
+      </w:r>
+      <w:bookmarkStart w:id="0" w:name="_GoBack"/>
+      <w:bookmarkEnd w:id="0"/>
       <w:r>
         <w:rPr>
           <w:rFonts w:hint="eastAsia"/>
@@ -17692,11 +17698,6 @@
       </w:r>
     </w:p>
     <w:p>
-      <w:pPr>
-        <w:rPr>
-          <w:rFonts w:hint="eastAsia"/>
-        </w:rPr>
-      </w:pPr>
       <w:r>
         <w:rPr>
           <w:rFonts w:hint="eastAsia"/>
@@ -17715,8 +17716,6 @@
         </w:rPr>
         <w:t>逐字的</w:t>
       </w:r>
-      <w:bookmarkStart w:id="0" w:name="_GoBack"/>
-      <w:bookmarkEnd w:id="0"/>
     </w:p>
     <w:p>
       <w:r>

</xml_diff>